<commit_message>
Add cross-validation metrics aggregation and ANOVA
</commit_message>
<xml_diff>
--- a/commandss.docx
+++ b/commandss.docx
@@ -8,13 +8,15 @@
         <w:jc w:val="center"/>
         <w:rPr>
           <w:rFonts w:ascii="Times New Roman" w:eastAsia="Times New Roman" w:hAnsi="Times New Roman" w:cs="Times New Roman"/>
-          <w:kern w:val="0"/>
-          <w14:ligatures w14:val="none"/>
-        </w:rPr>
-      </w:pPr>
-      <w:r>
-        <w:rPr>
-          <w:rFonts w:ascii="Times New Roman" w:eastAsia="Times New Roman" w:hAnsi="Times New Roman" w:cs="Times New Roman"/>
+          <w:color w:val="EE0000"/>
+          <w:kern w:val="0"/>
+          <w14:ligatures w14:val="none"/>
+        </w:rPr>
+      </w:pPr>
+      <w:r>
+        <w:rPr>
+          <w:rFonts w:ascii="Times New Roman" w:eastAsia="Times New Roman" w:hAnsi="Times New Roman" w:cs="Times New Roman"/>
+          <w:color w:val="EE0000"/>
           <w:kern w:val="0"/>
           <w14:ligatures w14:val="none"/>
         </w:rPr>
@@ -243,13 +245,15 @@
         <w:jc w:val="center"/>
         <w:rPr>
           <w:rFonts w:ascii="Times New Roman" w:eastAsia="Times New Roman" w:hAnsi="Times New Roman" w:cs="Times New Roman"/>
-          <w:kern w:val="0"/>
-          <w14:ligatures w14:val="none"/>
-        </w:rPr>
-      </w:pPr>
-      <w:r>
-        <w:rPr>
-          <w:rFonts w:ascii="Times New Roman" w:eastAsia="Times New Roman" w:hAnsi="Times New Roman" w:cs="Times New Roman"/>
+          <w:color w:val="EE0000"/>
+          <w:kern w:val="0"/>
+          <w14:ligatures w14:val="none"/>
+        </w:rPr>
+      </w:pPr>
+      <w:r>
+        <w:rPr>
+          <w:rFonts w:ascii="Times New Roman" w:eastAsia="Times New Roman" w:hAnsi="Times New Roman" w:cs="Times New Roman"/>
+          <w:color w:val="EE0000"/>
           <w:kern w:val="0"/>
           <w14:ligatures w14:val="none"/>
         </w:rPr>
@@ -475,27 +479,56 @@
     <w:p>
       <w:pPr>
         <w:spacing w:before="100" w:beforeAutospacing="1" w:after="100" w:afterAutospacing="1" w:line="240" w:lineRule="auto"/>
-        <w:rPr>
-          <w:rFonts w:ascii="Times New Roman" w:eastAsia="Times New Roman" w:hAnsi="Times New Roman" w:cs="Times New Roman"/>
-          <w:b/>
-          <w:bCs/>
-          <w:kern w:val="0"/>
-          <w:sz w:val="32"/>
-          <w:szCs w:val="32"/>
-          <w14:ligatures w14:val="none"/>
-        </w:rPr>
-      </w:pPr>
-      <w:r>
-        <w:rPr>
-          <w:rFonts w:ascii="Times New Roman" w:eastAsia="Times New Roman" w:hAnsi="Times New Roman" w:cs="Times New Roman"/>
-          <w:b/>
-          <w:bCs/>
+        <w:jc w:val="center"/>
+        <w:rPr>
+          <w:rFonts w:ascii="Times New Roman" w:eastAsia="Times New Roman" w:hAnsi="Times New Roman" w:cs="Times New Roman"/>
+          <w:b/>
+          <w:bCs/>
+          <w:color w:val="EE0000"/>
+          <w:kern w:val="0"/>
+          <w:sz w:val="32"/>
+          <w:szCs w:val="32"/>
+          <w14:ligatures w14:val="none"/>
+        </w:rPr>
+      </w:pPr>
+      <w:r>
+        <w:rPr>
+          <w:rFonts w:ascii="Times New Roman" w:eastAsia="Times New Roman" w:hAnsi="Times New Roman" w:cs="Times New Roman"/>
+          <w:b/>
+          <w:bCs/>
+          <w:color w:val="EE0000"/>
           <w:kern w:val="0"/>
           <w:sz w:val="32"/>
           <w:szCs w:val="32"/>
           <w14:ligatures w14:val="none"/>
         </w:rPr>
         <w:lastRenderedPageBreak/>
+        <w:t># Generate EDA plots</w:t>
+      </w:r>
+    </w:p>
+    <w:p>
+      <w:pPr>
+        <w:spacing w:before="100" w:beforeAutospacing="1" w:after="100" w:afterAutospacing="1" w:line="240" w:lineRule="auto"/>
+        <w:rPr>
+          <w:rFonts w:ascii="Times New Roman" w:eastAsia="Times New Roman" w:hAnsi="Times New Roman" w:cs="Times New Roman"/>
+          <w:b/>
+          <w:bCs/>
+          <w:kern w:val="0"/>
+          <w:sz w:val="32"/>
+          <w:szCs w:val="32"/>
+          <w14:ligatures w14:val="none"/>
+        </w:rPr>
+      </w:pPr>
+      <w:r>
+        <w:rPr>
+          <w:rFonts w:ascii="Times New Roman" w:eastAsia="Times New Roman" w:hAnsi="Times New Roman" w:cs="Times New Roman"/>
+          <w:b/>
+          <w:bCs/>
+          <w:kern w:val="0"/>
+          <w:sz w:val="32"/>
+          <w:szCs w:val="32"/>
+          <w14:ligatures w14:val="none"/>
+        </w:rPr>
         <w:t xml:space="preserve">python -m </w:t>
       </w:r>
       <w:proofErr w:type="spellStart"/>
@@ -509,9 +542,66 @@
           <w:szCs w:val="32"/>
           <w14:ligatures w14:val="none"/>
         </w:rPr>
+        <w:t>src.eda</w:t>
+      </w:r>
+      <w:proofErr w:type="spellEnd"/>
+    </w:p>
+    <w:p>
+      <w:pPr>
+        <w:spacing w:before="100" w:beforeAutospacing="1" w:after="100" w:afterAutospacing="1" w:line="240" w:lineRule="auto"/>
+        <w:rPr>
+          <w:rFonts w:ascii="Times New Roman" w:eastAsia="Times New Roman" w:hAnsi="Times New Roman" w:cs="Times New Roman"/>
+          <w:b/>
+          <w:bCs/>
+          <w:kern w:val="0"/>
+          <w:sz w:val="32"/>
+          <w:szCs w:val="32"/>
+          <w14:ligatures w14:val="none"/>
+        </w:rPr>
+      </w:pPr>
+    </w:p>
+    <w:p>
+      <w:pPr>
+        <w:spacing w:before="100" w:beforeAutospacing="1" w:after="100" w:afterAutospacing="1" w:line="240" w:lineRule="auto"/>
+        <w:jc w:val="center"/>
+        <w:rPr>
+          <w:rFonts w:ascii="Times New Roman" w:eastAsia="Times New Roman" w:hAnsi="Times New Roman" w:cs="Times New Roman"/>
+          <w:b/>
+          <w:bCs/>
+          <w:kern w:val="0"/>
+          <w:sz w:val="32"/>
+          <w:szCs w:val="32"/>
+          <w14:ligatures w14:val="none"/>
+        </w:rPr>
+      </w:pPr>
+      <w:r>
+        <w:rPr>
+          <w:rFonts w:ascii="Times New Roman" w:eastAsia="Times New Roman" w:hAnsi="Times New Roman" w:cs="Times New Roman"/>
+          <w:b/>
+          <w:bCs/>
+          <w:kern w:val="0"/>
+          <w:sz w:val="32"/>
+          <w:szCs w:val="32"/>
+          <w14:ligatures w14:val="none"/>
+        </w:rPr>
+        <w:t xml:space="preserve">python -m </w:t>
+      </w:r>
+      <w:proofErr w:type="spellStart"/>
+      <w:proofErr w:type="gramStart"/>
+      <w:r>
+        <w:rPr>
+          <w:rFonts w:ascii="Times New Roman" w:eastAsia="Times New Roman" w:hAnsi="Times New Roman" w:cs="Times New Roman"/>
+          <w:b/>
+          <w:bCs/>
+          <w:kern w:val="0"/>
+          <w:sz w:val="32"/>
+          <w:szCs w:val="32"/>
+          <w14:ligatures w14:val="none"/>
+        </w:rPr>
         <w:t>src.train</w:t>
       </w:r>
       <w:proofErr w:type="spellEnd"/>
+      <w:proofErr w:type="gramEnd"/>
       <w:r>
         <w:rPr>
           <w:rFonts w:ascii="Times New Roman" w:eastAsia="Times New Roman" w:hAnsi="Times New Roman" w:cs="Times New Roman"/>
@@ -538,6 +628,49 @@
           <w14:ligatures w14:val="none"/>
         </w:rPr>
       </w:pPr>
+    </w:p>
+    <w:p>
+      <w:pPr>
+        <w:spacing w:before="100" w:beforeAutospacing="1" w:after="100" w:afterAutospacing="1" w:line="240" w:lineRule="auto"/>
+        <w:jc w:val="center"/>
+        <w:rPr>
+          <w:rFonts w:ascii="Times New Roman" w:eastAsia="Times New Roman" w:hAnsi="Times New Roman" w:cs="Times New Roman"/>
+          <w:b/>
+          <w:bCs/>
+          <w:color w:val="EE0000"/>
+          <w:kern w:val="0"/>
+          <w:sz w:val="32"/>
+          <w:szCs w:val="32"/>
+          <w14:ligatures w14:val="none"/>
+        </w:rPr>
+      </w:pPr>
+      <w:r>
+        <w:rPr>
+          <w:rFonts w:ascii="Times New Roman" w:eastAsia="Times New Roman" w:hAnsi="Times New Roman" w:cs="Times New Roman"/>
+          <w:b/>
+          <w:bCs/>
+          <w:color w:val="EE0000"/>
+          <w:kern w:val="0"/>
+          <w:sz w:val="32"/>
+          <w:szCs w:val="32"/>
+          <w14:ligatures w14:val="none"/>
+        </w:rPr>
+        <w:t># Generate model performance metrics and explanations</w:t>
+      </w:r>
+    </w:p>
+    <w:p>
+      <w:pPr>
+        <w:spacing w:before="100" w:beforeAutospacing="1" w:after="100" w:afterAutospacing="1" w:line="240" w:lineRule="auto"/>
+        <w:rPr>
+          <w:rFonts w:ascii="Times New Roman" w:eastAsia="Times New Roman" w:hAnsi="Times New Roman" w:cs="Times New Roman"/>
+          <w:b/>
+          <w:bCs/>
+          <w:kern w:val="0"/>
+          <w:sz w:val="32"/>
+          <w:szCs w:val="32"/>
+          <w14:ligatures w14:val="none"/>
+        </w:rPr>
+      </w:pPr>
       <w:r>
         <w:rPr>
           <w:rFonts w:ascii="Times New Roman" w:eastAsia="Times New Roman" w:hAnsi="Times New Roman" w:cs="Times New Roman"/>
@@ -551,19 +684,88 @@
         <w:t xml:space="preserve">python -m </w:t>
       </w:r>
       <w:proofErr w:type="spellStart"/>
-      <w:r>
-        <w:rPr>
-          <w:rFonts w:ascii="Times New Roman" w:eastAsia="Times New Roman" w:hAnsi="Times New Roman" w:cs="Times New Roman"/>
-          <w:b/>
-          <w:bCs/>
-          <w:kern w:val="0"/>
-          <w:sz w:val="32"/>
-          <w:szCs w:val="32"/>
-          <w14:ligatures w14:val="none"/>
-        </w:rPr>
-        <w:t>src.nested_cv</w:t>
+      <w:proofErr w:type="gramStart"/>
+      <w:r>
+        <w:rPr>
+          <w:rFonts w:ascii="Times New Roman" w:eastAsia="Times New Roman" w:hAnsi="Times New Roman" w:cs="Times New Roman"/>
+          <w:b/>
+          <w:bCs/>
+          <w:kern w:val="0"/>
+          <w:sz w:val="32"/>
+          <w:szCs w:val="32"/>
+          <w14:ligatures w14:val="none"/>
+        </w:rPr>
+        <w:t>src.train</w:t>
       </w:r>
       <w:proofErr w:type="spellEnd"/>
+      <w:proofErr w:type="gramEnd"/>
+      <w:r>
+        <w:rPr>
+          <w:rFonts w:ascii="Times New Roman" w:eastAsia="Times New Roman" w:hAnsi="Times New Roman" w:cs="Times New Roman"/>
+          <w:b/>
+          <w:bCs/>
+          <w:kern w:val="0"/>
+          <w:sz w:val="32"/>
+          <w:szCs w:val="32"/>
+          <w14:ligatures w14:val="none"/>
+        </w:rPr>
+        <w:t xml:space="preserve"> --csv-path student-mat.csv --model-type </w:t>
+      </w:r>
+      <w:proofErr w:type="spellStart"/>
+      <w:r>
+        <w:rPr>
+          <w:rFonts w:ascii="Times New Roman" w:eastAsia="Times New Roman" w:hAnsi="Times New Roman" w:cs="Times New Roman"/>
+          <w:b/>
+          <w:bCs/>
+          <w:kern w:val="0"/>
+          <w:sz w:val="32"/>
+          <w:szCs w:val="32"/>
+          <w14:ligatures w14:val="none"/>
+        </w:rPr>
+        <w:t>random_forest</w:t>
+      </w:r>
+      <w:proofErr w:type="spellEnd"/>
+      <w:r>
+        <w:rPr>
+          <w:rFonts w:ascii="Times New Roman" w:eastAsia="Times New Roman" w:hAnsi="Times New Roman" w:cs="Times New Roman"/>
+          <w:b/>
+          <w:bCs/>
+          <w:kern w:val="0"/>
+          <w:sz w:val="32"/>
+          <w:szCs w:val="32"/>
+          <w14:ligatures w14:val="none"/>
+        </w:rPr>
+        <w:t xml:space="preserve"> --param-grid default</w:t>
+      </w:r>
+    </w:p>
+    <w:p>
+      <w:pPr>
+        <w:spacing w:before="100" w:beforeAutospacing="1" w:after="100" w:afterAutospacing="1" w:line="240" w:lineRule="auto"/>
+        <w:jc w:val="center"/>
+        <w:rPr>
+          <w:rFonts w:ascii="Times New Roman" w:eastAsia="Times New Roman" w:hAnsi="Times New Roman" w:cs="Times New Roman"/>
+          <w:b/>
+          <w:bCs/>
+          <w:color w:val="EE0000"/>
+          <w:kern w:val="0"/>
+          <w:sz w:val="32"/>
+          <w:szCs w:val="32"/>
+          <w14:ligatures w14:val="none"/>
+        </w:rPr>
+      </w:pPr>
+      <w:r>
+        <w:rPr>
+          <w:rFonts w:ascii="Times New Roman" w:eastAsia="Times New Roman" w:hAnsi="Times New Roman" w:cs="Times New Roman"/>
+          <w:b/>
+          <w:bCs/>
+          <w:color w:val="EE0000"/>
+          <w:kern w:val="0"/>
+          <w:sz w:val="32"/>
+          <w:szCs w:val="32"/>
+          <w14:ligatures w14:val="none"/>
+        </w:rPr>
+        <w:t># Generate fairness metrics</w:t>
+      </w:r>
     </w:p>
     <w:p>
       <w:pPr>
@@ -591,6 +793,7 @@
         <w:t xml:space="preserve">python -m </w:t>
       </w:r>
       <w:proofErr w:type="spellStart"/>
+      <w:proofErr w:type="gramStart"/>
       <w:r>
         <w:rPr>
           <w:rFonts w:ascii="Times New Roman" w:eastAsia="Times New Roman" w:hAnsi="Times New Roman" w:cs="Times New Roman"/>
@@ -604,43 +807,47 @@
         <w:t>src.train</w:t>
       </w:r>
       <w:proofErr w:type="spellEnd"/>
-      <w:r>
-        <w:rPr>
-          <w:rFonts w:ascii="Times New Roman" w:eastAsia="Times New Roman" w:hAnsi="Times New Roman" w:cs="Times New Roman"/>
-          <w:b/>
-          <w:bCs/>
-          <w:kern w:val="0"/>
-          <w:sz w:val="32"/>
-          <w:szCs w:val="32"/>
-          <w14:ligatures w14:val="none"/>
-        </w:rPr>
-        <w:t xml:space="preserve"> --csv-path student-mat.csv</w:t>
-      </w:r>
-    </w:p>
-    <w:p>
-      <w:pPr>
-        <w:spacing w:before="100" w:beforeAutospacing="1" w:after="100" w:afterAutospacing="1" w:line="240" w:lineRule="auto"/>
-        <w:rPr>
-          <w:rFonts w:ascii="Times New Roman" w:eastAsia="Times New Roman" w:hAnsi="Times New Roman" w:cs="Times New Roman"/>
-          <w:b/>
-          <w:bCs/>
-          <w:kern w:val="0"/>
-          <w:sz w:val="32"/>
-          <w:szCs w:val="32"/>
-          <w14:ligatures w14:val="none"/>
-        </w:rPr>
-      </w:pPr>
-      <w:r>
-        <w:rPr>
-          <w:rFonts w:ascii="Times New Roman" w:eastAsia="Times New Roman" w:hAnsi="Times New Roman" w:cs="Times New Roman"/>
-          <w:b/>
-          <w:bCs/>
-          <w:kern w:val="0"/>
-          <w:sz w:val="32"/>
-          <w:szCs w:val="32"/>
-          <w14:ligatures w14:val="none"/>
-        </w:rPr>
-        <w:t># Generate EDA plots</w:t>
+      <w:proofErr w:type="gramEnd"/>
+      <w:r>
+        <w:rPr>
+          <w:rFonts w:ascii="Times New Roman" w:eastAsia="Times New Roman" w:hAnsi="Times New Roman" w:cs="Times New Roman"/>
+          <w:b/>
+          <w:bCs/>
+          <w:kern w:val="0"/>
+          <w:sz w:val="32"/>
+          <w:szCs w:val="32"/>
+          <w14:ligatures w14:val="none"/>
+        </w:rPr>
+        <w:t xml:space="preserve"> --csv-path student-mat.csv --group-cols sex</w:t>
+      </w:r>
+    </w:p>
+    <w:p>
+      <w:pPr>
+        <w:spacing w:before="100" w:beforeAutospacing="1" w:after="100" w:afterAutospacing="1" w:line="240" w:lineRule="auto"/>
+        <w:jc w:val="center"/>
+        <w:rPr>
+          <w:rFonts w:ascii="Times New Roman" w:eastAsia="Times New Roman" w:hAnsi="Times New Roman" w:cs="Times New Roman"/>
+          <w:b/>
+          <w:bCs/>
+          <w:color w:val="EE0000"/>
+          <w:kern w:val="0"/>
+          <w:sz w:val="32"/>
+          <w:szCs w:val="32"/>
+          <w14:ligatures w14:val="none"/>
+        </w:rPr>
+      </w:pPr>
+      <w:r>
+        <w:rPr>
+          <w:rFonts w:ascii="Times New Roman" w:eastAsia="Times New Roman" w:hAnsi="Times New Roman" w:cs="Times New Roman"/>
+          <w:b/>
+          <w:bCs/>
+          <w:color w:val="EE0000"/>
+          <w:kern w:val="0"/>
+          <w:sz w:val="32"/>
+          <w:szCs w:val="32"/>
+          <w14:ligatures w14:val="none"/>
+        </w:rPr>
+        <w:t># Generate nested CV results</w:t>
       </w:r>
     </w:p>
     <w:p>
@@ -669,44 +876,61 @@
         <w:t xml:space="preserve">python -m </w:t>
       </w:r>
       <w:proofErr w:type="spellStart"/>
-      <w:r>
-        <w:rPr>
-          <w:rFonts w:ascii="Times New Roman" w:eastAsia="Times New Roman" w:hAnsi="Times New Roman" w:cs="Times New Roman"/>
-          <w:b/>
-          <w:bCs/>
-          <w:kern w:val="0"/>
-          <w:sz w:val="32"/>
-          <w:szCs w:val="32"/>
-          <w14:ligatures w14:val="none"/>
-        </w:rPr>
-        <w:t>src.eda</w:t>
+      <w:proofErr w:type="gramStart"/>
+      <w:r>
+        <w:rPr>
+          <w:rFonts w:ascii="Times New Roman" w:eastAsia="Times New Roman" w:hAnsi="Times New Roman" w:cs="Times New Roman"/>
+          <w:b/>
+          <w:bCs/>
+          <w:kern w:val="0"/>
+          <w:sz w:val="32"/>
+          <w:szCs w:val="32"/>
+          <w14:ligatures w14:val="none"/>
+        </w:rPr>
+        <w:t>src.nested</w:t>
+      </w:r>
+      <w:proofErr w:type="gramEnd"/>
+      <w:r>
+        <w:rPr>
+          <w:rFonts w:ascii="Times New Roman" w:eastAsia="Times New Roman" w:hAnsi="Times New Roman" w:cs="Times New Roman"/>
+          <w:b/>
+          <w:bCs/>
+          <w:kern w:val="0"/>
+          <w:sz w:val="32"/>
+          <w:szCs w:val="32"/>
+          <w14:ligatures w14:val="none"/>
+        </w:rPr>
+        <w:t>_cv</w:t>
       </w:r>
       <w:proofErr w:type="spellEnd"/>
     </w:p>
     <w:p>
       <w:pPr>
         <w:spacing w:before="100" w:beforeAutospacing="1" w:after="100" w:afterAutospacing="1" w:line="240" w:lineRule="auto"/>
-        <w:rPr>
-          <w:rFonts w:ascii="Times New Roman" w:eastAsia="Times New Roman" w:hAnsi="Times New Roman" w:cs="Times New Roman"/>
-          <w:b/>
-          <w:bCs/>
-          <w:kern w:val="0"/>
-          <w:sz w:val="32"/>
-          <w:szCs w:val="32"/>
-          <w14:ligatures w14:val="none"/>
-        </w:rPr>
-      </w:pPr>
-      <w:r>
-        <w:rPr>
-          <w:rFonts w:ascii="Times New Roman" w:eastAsia="Times New Roman" w:hAnsi="Times New Roman" w:cs="Times New Roman"/>
-          <w:b/>
-          <w:bCs/>
-          <w:kern w:val="0"/>
-          <w:sz w:val="32"/>
-          <w:szCs w:val="32"/>
-          <w14:ligatures w14:val="none"/>
-        </w:rPr>
-        <w:t># Generate model performance metrics and explanations</w:t>
+        <w:jc w:val="center"/>
+        <w:rPr>
+          <w:rFonts w:ascii="Times New Roman" w:eastAsia="Times New Roman" w:hAnsi="Times New Roman" w:cs="Times New Roman"/>
+          <w:b/>
+          <w:bCs/>
+          <w:color w:val="EE0000"/>
+          <w:kern w:val="0"/>
+          <w:sz w:val="32"/>
+          <w:szCs w:val="32"/>
+          <w14:ligatures w14:val="none"/>
+        </w:rPr>
+      </w:pPr>
+      <w:r>
+        <w:rPr>
+          <w:rFonts w:ascii="Times New Roman" w:eastAsia="Times New Roman" w:hAnsi="Times New Roman" w:cs="Times New Roman"/>
+          <w:b/>
+          <w:bCs/>
+          <w:color w:val="EE0000"/>
+          <w:kern w:val="0"/>
+          <w:sz w:val="32"/>
+          <w:szCs w:val="32"/>
+          <w14:ligatures w14:val="none"/>
+        </w:rPr>
+        <w:t># Generate concept importance</w:t>
       </w:r>
     </w:p>
     <w:p>
@@ -735,31 +959,77 @@
         <w:t xml:space="preserve">python -m </w:t>
       </w:r>
       <w:proofErr w:type="spellStart"/>
-      <w:r>
-        <w:rPr>
-          <w:rFonts w:ascii="Times New Roman" w:eastAsia="Times New Roman" w:hAnsi="Times New Roman" w:cs="Times New Roman"/>
-          <w:b/>
-          <w:bCs/>
-          <w:kern w:val="0"/>
-          <w:sz w:val="32"/>
-          <w:szCs w:val="32"/>
-          <w14:ligatures w14:val="none"/>
-        </w:rPr>
-        <w:t>src.train</w:t>
+      <w:proofErr w:type="gramStart"/>
+      <w:r>
+        <w:rPr>
+          <w:rFonts w:ascii="Times New Roman" w:eastAsia="Times New Roman" w:hAnsi="Times New Roman" w:cs="Times New Roman"/>
+          <w:b/>
+          <w:bCs/>
+          <w:kern w:val="0"/>
+          <w:sz w:val="32"/>
+          <w:szCs w:val="32"/>
+          <w14:ligatures w14:val="none"/>
+        </w:rPr>
+        <w:t>src.concepts</w:t>
       </w:r>
       <w:proofErr w:type="spellEnd"/>
-      <w:r>
-        <w:rPr>
-          <w:rFonts w:ascii="Times New Roman" w:eastAsia="Times New Roman" w:hAnsi="Times New Roman" w:cs="Times New Roman"/>
-          <w:b/>
-          <w:bCs/>
-          <w:kern w:val="0"/>
-          <w:sz w:val="32"/>
-          <w:szCs w:val="32"/>
-          <w14:ligatures w14:val="none"/>
-        </w:rPr>
-        <w:t xml:space="preserve"> --csv-path student-mat.csv --model-type </w:t>
-      </w:r>
+      <w:proofErr w:type="gramEnd"/>
+    </w:p>
+    <w:p>
+      <w:pPr>
+        <w:spacing w:before="100" w:beforeAutospacing="1" w:after="100" w:afterAutospacing="1" w:line="240" w:lineRule="auto"/>
+        <w:jc w:val="center"/>
+        <w:rPr>
+          <w:rFonts w:ascii="Times New Roman" w:eastAsia="Times New Roman" w:hAnsi="Times New Roman" w:cs="Times New Roman"/>
+          <w:b/>
+          <w:bCs/>
+          <w:color w:val="EE0000"/>
+          <w:kern w:val="0"/>
+          <w:sz w:val="32"/>
+          <w:szCs w:val="32"/>
+          <w14:ligatures w14:val="none"/>
+        </w:rPr>
+      </w:pPr>
+      <w:r>
+        <w:rPr>
+          <w:rFonts w:ascii="Times New Roman" w:eastAsia="Times New Roman" w:hAnsi="Times New Roman" w:cs="Times New Roman"/>
+          <w:b/>
+          <w:bCs/>
+          <w:color w:val="EE0000"/>
+          <w:kern w:val="0"/>
+          <w:sz w:val="32"/>
+          <w:szCs w:val="32"/>
+          <w14:ligatures w14:val="none"/>
+        </w:rPr>
+        <w:t xml:space="preserve"># </w:t>
+      </w:r>
+      <w:r>
+        <w:rPr>
+          <w:rFonts w:ascii="Times New Roman" w:eastAsia="Times New Roman" w:hAnsi="Times New Roman" w:cs="Times New Roman"/>
+          <w:b/>
+          <w:bCs/>
+          <w:color w:val="EE0000"/>
+          <w:kern w:val="0"/>
+          <w:sz w:val="32"/>
+          <w:szCs w:val="32"/>
+          <w14:ligatures w14:val="none"/>
+        </w:rPr>
+        <w:t>Run Dashboard</w:t>
+      </w:r>
+    </w:p>
+    <w:p>
+      <w:pPr>
+        <w:spacing w:before="100" w:beforeAutospacing="1" w:after="100" w:afterAutospacing="1" w:line="240" w:lineRule="auto"/>
+        <w:rPr>
+          <w:rFonts w:ascii="Times New Roman" w:eastAsia="Times New Roman" w:hAnsi="Times New Roman" w:cs="Times New Roman"/>
+          <w:b/>
+          <w:bCs/>
+          <w:kern w:val="0"/>
+          <w:sz w:val="32"/>
+          <w:szCs w:val="32"/>
+          <w14:ligatures w14:val="none"/>
+        </w:rPr>
+      </w:pPr>
       <w:proofErr w:type="spellStart"/>
       <w:r>
         <w:rPr>
@@ -771,7 +1041,7 @@
           <w:szCs w:val="32"/>
           <w14:ligatures w14:val="none"/>
         </w:rPr>
-        <w:t>random_forest</w:t>
+        <w:t>streamlit</w:t>
       </w:r>
       <w:proofErr w:type="spellEnd"/>
       <w:r>
@@ -784,353 +1054,201 @@
           <w:szCs w:val="32"/>
           <w14:ligatures w14:val="none"/>
         </w:rPr>
-        <w:t xml:space="preserve"> --param-grid default</w:t>
-      </w:r>
-    </w:p>
-    <w:p>
-      <w:pPr>
-        <w:spacing w:before="100" w:beforeAutospacing="1" w:after="100" w:afterAutospacing="1" w:line="240" w:lineRule="auto"/>
-        <w:rPr>
-          <w:rFonts w:ascii="Times New Roman" w:eastAsia="Times New Roman" w:hAnsi="Times New Roman" w:cs="Times New Roman"/>
-          <w:b/>
-          <w:bCs/>
-          <w:kern w:val="0"/>
-          <w:sz w:val="32"/>
-          <w:szCs w:val="32"/>
-          <w14:ligatures w14:val="none"/>
-        </w:rPr>
-      </w:pPr>
-      <w:r>
-        <w:rPr>
-          <w:rFonts w:ascii="Times New Roman" w:eastAsia="Times New Roman" w:hAnsi="Times New Roman" w:cs="Times New Roman"/>
-          <w:b/>
-          <w:bCs/>
-          <w:kern w:val="0"/>
-          <w:sz w:val="32"/>
-          <w:szCs w:val="32"/>
-          <w14:ligatures w14:val="none"/>
-        </w:rPr>
-        <w:t># Generate fairness metrics</w:t>
-      </w:r>
-    </w:p>
-    <w:p>
-      <w:pPr>
-        <w:spacing w:before="100" w:beforeAutospacing="1" w:after="100" w:afterAutospacing="1" w:line="240" w:lineRule="auto"/>
-        <w:rPr>
-          <w:rFonts w:ascii="Times New Roman" w:eastAsia="Times New Roman" w:hAnsi="Times New Roman" w:cs="Times New Roman"/>
-          <w:b/>
-          <w:bCs/>
-          <w:kern w:val="0"/>
-          <w:sz w:val="32"/>
-          <w:szCs w:val="32"/>
-          <w14:ligatures w14:val="none"/>
-        </w:rPr>
-      </w:pPr>
-      <w:r>
-        <w:rPr>
-          <w:rFonts w:ascii="Times New Roman" w:eastAsia="Times New Roman" w:hAnsi="Times New Roman" w:cs="Times New Roman"/>
-          <w:b/>
-          <w:bCs/>
-          <w:kern w:val="0"/>
-          <w:sz w:val="32"/>
-          <w:szCs w:val="32"/>
-          <w14:ligatures w14:val="none"/>
-        </w:rPr>
-        <w:t xml:space="preserve">python -m </w:t>
+        <w:t xml:space="preserve"> run dashboard.py</w:t>
+      </w:r>
+    </w:p>
+    <w:p>
+      <w:pPr>
+        <w:spacing w:before="100" w:beforeAutospacing="1" w:after="100" w:afterAutospacing="1" w:line="240" w:lineRule="auto"/>
+        <w:rPr>
+          <w:rFonts w:ascii="Times New Roman" w:eastAsia="Times New Roman" w:hAnsi="Times New Roman" w:cs="Times New Roman"/>
+          <w:b/>
+          <w:bCs/>
+          <w:kern w:val="0"/>
+          <w:sz w:val="32"/>
+          <w:szCs w:val="32"/>
+          <w14:ligatures w14:val="none"/>
+        </w:rPr>
+      </w:pPr>
+    </w:p>
+    <w:p>
+      <w:pPr>
+        <w:spacing w:before="100" w:beforeAutospacing="1" w:after="100" w:afterAutospacing="1" w:line="240" w:lineRule="auto"/>
+        <w:rPr>
+          <w:rFonts w:ascii="Times New Roman" w:eastAsia="Times New Roman" w:hAnsi="Times New Roman" w:cs="Times New Roman"/>
+          <w:b/>
+          <w:bCs/>
+          <w:kern w:val="0"/>
+          <w:sz w:val="32"/>
+          <w:szCs w:val="32"/>
+          <w14:ligatures w14:val="none"/>
+        </w:rPr>
+      </w:pPr>
+    </w:p>
+    <w:p>
+      <w:pPr>
+        <w:spacing w:before="100" w:beforeAutospacing="1" w:after="100" w:afterAutospacing="1" w:line="240" w:lineRule="auto"/>
+        <w:rPr>
+          <w:rFonts w:ascii="Times New Roman" w:eastAsia="Times New Roman" w:hAnsi="Times New Roman" w:cs="Times New Roman"/>
+          <w:b/>
+          <w:bCs/>
+          <w:kern w:val="0"/>
+          <w:sz w:val="32"/>
+          <w:szCs w:val="32"/>
+          <w14:ligatures w14:val="none"/>
+        </w:rPr>
+      </w:pPr>
+    </w:p>
+    <w:p>
+      <w:pPr>
+        <w:tabs>
+          <w:tab w:val="left" w:pos="916"/>
+          <w:tab w:val="left" w:pos="1832"/>
+          <w:tab w:val="left" w:pos="2748"/>
+          <w:tab w:val="left" w:pos="3664"/>
+          <w:tab w:val="left" w:pos="4580"/>
+          <w:tab w:val="left" w:pos="5496"/>
+          <w:tab w:val="left" w:pos="6412"/>
+          <w:tab w:val="left" w:pos="7328"/>
+          <w:tab w:val="left" w:pos="8244"/>
+          <w:tab w:val="left" w:pos="9160"/>
+          <w:tab w:val="left" w:pos="10076"/>
+          <w:tab w:val="left" w:pos="10992"/>
+          <w:tab w:val="left" w:pos="11908"/>
+          <w:tab w:val="left" w:pos="12824"/>
+          <w:tab w:val="left" w:pos="13740"/>
+          <w:tab w:val="left" w:pos="14656"/>
+        </w:tabs>
+        <w:spacing w:after="0" w:line="240" w:lineRule="auto"/>
+        <w:rPr>
+          <w:rFonts w:ascii="Courier New" w:eastAsia="Times New Roman" w:hAnsi="Courier New" w:cs="Courier New"/>
+          <w:kern w:val="0"/>
+          <w:sz w:val="34"/>
+          <w:szCs w:val="34"/>
+          <w14:ligatures w14:val="none"/>
+        </w:rPr>
+      </w:pPr>
+      <w:proofErr w:type="gramStart"/>
+      <w:r>
+        <w:rPr>
+          <w:rFonts w:ascii="Courier New" w:eastAsia="Times New Roman" w:hAnsi="Courier New" w:cs="Courier New"/>
+          <w:kern w:val="0"/>
+          <w:sz w:val="34"/>
+          <w:szCs w:val="34"/>
+          <w14:ligatures w14:val="none"/>
+        </w:rPr>
+        <w:t>pip</w:t>
+      </w:r>
+      <w:proofErr w:type="gramEnd"/>
+      <w:r>
+        <w:rPr>
+          <w:rFonts w:ascii="Courier New" w:eastAsia="Times New Roman" w:hAnsi="Courier New" w:cs="Courier New"/>
+          <w:kern w:val="0"/>
+          <w:sz w:val="34"/>
+          <w:szCs w:val="34"/>
+          <w14:ligatures w14:val="none"/>
+        </w:rPr>
+        <w:t xml:space="preserve"> install </w:t>
       </w:r>
       <w:proofErr w:type="spellStart"/>
       <w:r>
         <w:rPr>
-          <w:rFonts w:ascii="Times New Roman" w:eastAsia="Times New Roman" w:hAnsi="Times New Roman" w:cs="Times New Roman"/>
-          <w:b/>
-          <w:bCs/>
-          <w:kern w:val="0"/>
-          <w:sz w:val="32"/>
-          <w:szCs w:val="32"/>
-          <w14:ligatures w14:val="none"/>
-        </w:rPr>
-        <w:t>src.train</w:t>
+          <w:rFonts w:ascii="Courier New" w:eastAsia="Times New Roman" w:hAnsi="Courier New" w:cs="Courier New"/>
+          <w:kern w:val="0"/>
+          <w:sz w:val="34"/>
+          <w:szCs w:val="34"/>
+          <w14:ligatures w14:val="none"/>
+        </w:rPr>
+        <w:t>captum</w:t>
       </w:r>
       <w:proofErr w:type="spellEnd"/>
-      <w:r>
-        <w:rPr>
-          <w:rFonts w:ascii="Times New Roman" w:eastAsia="Times New Roman" w:hAnsi="Times New Roman" w:cs="Times New Roman"/>
-          <w:b/>
-          <w:bCs/>
-          <w:kern w:val="0"/>
-          <w:sz w:val="32"/>
-          <w:szCs w:val="32"/>
-          <w14:ligatures w14:val="none"/>
-        </w:rPr>
-        <w:t xml:space="preserve"> --csv-path student-mat.csv --group-cols sex</w:t>
-      </w:r>
-    </w:p>
-    <w:p>
-      <w:pPr>
-        <w:spacing w:before="100" w:beforeAutospacing="1" w:after="100" w:afterAutospacing="1" w:line="240" w:lineRule="auto"/>
-        <w:rPr>
-          <w:rFonts w:ascii="Times New Roman" w:eastAsia="Times New Roman" w:hAnsi="Times New Roman" w:cs="Times New Roman"/>
-          <w:b/>
-          <w:bCs/>
-          <w:kern w:val="0"/>
-          <w:sz w:val="32"/>
-          <w:szCs w:val="32"/>
-          <w14:ligatures w14:val="none"/>
-        </w:rPr>
-      </w:pPr>
-      <w:r>
-        <w:rPr>
-          <w:rFonts w:ascii="Times New Roman" w:eastAsia="Times New Roman" w:hAnsi="Times New Roman" w:cs="Times New Roman"/>
-          <w:b/>
-          <w:bCs/>
-          <w:kern w:val="0"/>
-          <w:sz w:val="32"/>
-          <w:szCs w:val="32"/>
-          <w14:ligatures w14:val="none"/>
-        </w:rPr>
-        <w:t># Generate nested CV results</w:t>
-      </w:r>
-    </w:p>
-    <w:p>
-      <w:pPr>
-        <w:spacing w:before="100" w:beforeAutospacing="1" w:after="100" w:afterAutospacing="1" w:line="240" w:lineRule="auto"/>
-        <w:rPr>
-          <w:rFonts w:ascii="Times New Roman" w:eastAsia="Times New Roman" w:hAnsi="Times New Roman" w:cs="Times New Roman"/>
-          <w:b/>
-          <w:bCs/>
-          <w:kern w:val="0"/>
-          <w:sz w:val="32"/>
-          <w:szCs w:val="32"/>
-          <w14:ligatures w14:val="none"/>
-        </w:rPr>
-      </w:pPr>
-      <w:r>
-        <w:rPr>
-          <w:rFonts w:ascii="Times New Roman" w:eastAsia="Times New Roman" w:hAnsi="Times New Roman" w:cs="Times New Roman"/>
-          <w:b/>
-          <w:bCs/>
-          <w:kern w:val="0"/>
-          <w:sz w:val="32"/>
-          <w:szCs w:val="32"/>
-          <w14:ligatures w14:val="none"/>
-        </w:rPr>
-        <w:t xml:space="preserve">python -m </w:t>
-      </w:r>
-      <w:proofErr w:type="spellStart"/>
-      <w:r>
-        <w:rPr>
-          <w:rFonts w:ascii="Times New Roman" w:eastAsia="Times New Roman" w:hAnsi="Times New Roman" w:cs="Times New Roman"/>
-          <w:b/>
-          <w:bCs/>
-          <w:kern w:val="0"/>
-          <w:sz w:val="32"/>
-          <w:szCs w:val="32"/>
-          <w14:ligatures w14:val="none"/>
-        </w:rPr>
-        <w:t>src.nested_cv</w:t>
-      </w:r>
-      <w:proofErr w:type="spellEnd"/>
-    </w:p>
-    <w:p>
-      <w:pPr>
-        <w:spacing w:before="100" w:beforeAutospacing="1" w:after="100" w:afterAutospacing="1" w:line="240" w:lineRule="auto"/>
-        <w:rPr>
-          <w:rFonts w:ascii="Times New Roman" w:eastAsia="Times New Roman" w:hAnsi="Times New Roman" w:cs="Times New Roman"/>
-          <w:b/>
-          <w:bCs/>
-          <w:kern w:val="0"/>
-          <w:sz w:val="32"/>
-          <w:szCs w:val="32"/>
-          <w14:ligatures w14:val="none"/>
-        </w:rPr>
-      </w:pPr>
-      <w:r>
-        <w:rPr>
-          <w:rFonts w:ascii="Times New Roman" w:eastAsia="Times New Roman" w:hAnsi="Times New Roman" w:cs="Times New Roman"/>
-          <w:b/>
-          <w:bCs/>
-          <w:kern w:val="0"/>
-          <w:sz w:val="32"/>
-          <w:szCs w:val="32"/>
-          <w14:ligatures w14:val="none"/>
-        </w:rPr>
-        <w:t># Generate concept importance</w:t>
-      </w:r>
-    </w:p>
-    <w:p>
-      <w:pPr>
-        <w:spacing w:before="100" w:beforeAutospacing="1" w:after="100" w:afterAutospacing="1" w:line="240" w:lineRule="auto"/>
-        <w:rPr>
-          <w:rFonts w:ascii="Times New Roman" w:eastAsia="Times New Roman" w:hAnsi="Times New Roman" w:cs="Times New Roman"/>
-          <w:b/>
-          <w:bCs/>
-          <w:kern w:val="0"/>
-          <w:sz w:val="32"/>
-          <w:szCs w:val="32"/>
-          <w14:ligatures w14:val="none"/>
-        </w:rPr>
-      </w:pPr>
-      <w:r>
-        <w:rPr>
-          <w:rFonts w:ascii="Times New Roman" w:eastAsia="Times New Roman" w:hAnsi="Times New Roman" w:cs="Times New Roman"/>
-          <w:b/>
-          <w:bCs/>
-          <w:kern w:val="0"/>
-          <w:sz w:val="32"/>
-          <w:szCs w:val="32"/>
-          <w14:ligatures w14:val="none"/>
-        </w:rPr>
-        <w:t xml:space="preserve">python -m </w:t>
-      </w:r>
-      <w:proofErr w:type="spellStart"/>
-      <w:r>
-        <w:rPr>
-          <w:rFonts w:ascii="Times New Roman" w:eastAsia="Times New Roman" w:hAnsi="Times New Roman" w:cs="Times New Roman"/>
-          <w:b/>
-          <w:bCs/>
-          <w:kern w:val="0"/>
-          <w:sz w:val="32"/>
-          <w:szCs w:val="32"/>
-          <w14:ligatures w14:val="none"/>
-        </w:rPr>
-        <w:t>src.concepts</w:t>
-      </w:r>
-      <w:proofErr w:type="spellEnd"/>
-    </w:p>
-    <w:p>
-      <w:pPr>
-        <w:spacing w:before="100" w:beforeAutospacing="1" w:after="100" w:afterAutospacing="1" w:line="240" w:lineRule="auto"/>
-        <w:rPr>
-          <w:rFonts w:ascii="Times New Roman" w:eastAsia="Times New Roman" w:hAnsi="Times New Roman" w:cs="Times New Roman"/>
-          <w:b/>
-          <w:bCs/>
-          <w:kern w:val="0"/>
-          <w:sz w:val="32"/>
-          <w:szCs w:val="32"/>
-          <w14:ligatures w14:val="none"/>
-        </w:rPr>
-      </w:pPr>
-      <w:proofErr w:type="spellStart"/>
-      <w:r>
-        <w:rPr>
-          <w:rFonts w:ascii="Times New Roman" w:eastAsia="Times New Roman" w:hAnsi="Times New Roman" w:cs="Times New Roman"/>
-          <w:b/>
-          <w:bCs/>
-          <w:kern w:val="0"/>
-          <w:sz w:val="32"/>
-          <w:szCs w:val="32"/>
-          <w14:ligatures w14:val="none"/>
-        </w:rPr>
-        <w:t>streamlit</w:t>
-      </w:r>
-      <w:proofErr w:type="spellEnd"/>
-      <w:r>
-        <w:rPr>
-          <w:rFonts w:ascii="Times New Roman" w:eastAsia="Times New Roman" w:hAnsi="Times New Roman" w:cs="Times New Roman"/>
-          <w:b/>
-          <w:bCs/>
-          <w:kern w:val="0"/>
-          <w:sz w:val="32"/>
-          <w:szCs w:val="32"/>
-          <w14:ligatures w14:val="none"/>
-        </w:rPr>
-        <w:t xml:space="preserve"> run dashboard.py</w:t>
-      </w:r>
-    </w:p>
-    <w:p>
-      <w:pPr>
-        <w:spacing w:before="100" w:beforeAutospacing="1" w:after="100" w:afterAutospacing="1" w:line="240" w:lineRule="auto"/>
-        <w:rPr>
-          <w:rFonts w:ascii="Times New Roman" w:eastAsia="Times New Roman" w:hAnsi="Times New Roman" w:cs="Times New Roman"/>
-          <w:b/>
-          <w:bCs/>
-          <w:kern w:val="0"/>
-          <w:sz w:val="32"/>
-          <w:szCs w:val="32"/>
-          <w14:ligatures w14:val="none"/>
-        </w:rPr>
-      </w:pPr>
-    </w:p>
-    <w:p>
-      <w:pPr>
-        <w:spacing w:before="100" w:beforeAutospacing="1" w:after="100" w:afterAutospacing="1" w:line="240" w:lineRule="auto"/>
-        <w:rPr>
-          <w:rFonts w:ascii="Times New Roman" w:eastAsia="Times New Roman" w:hAnsi="Times New Roman" w:cs="Times New Roman"/>
-          <w:b/>
-          <w:bCs/>
-          <w:kern w:val="0"/>
-          <w:sz w:val="32"/>
-          <w:szCs w:val="32"/>
-          <w14:ligatures w14:val="none"/>
-        </w:rPr>
-      </w:pPr>
-    </w:p>
-    <w:p>
-      <w:pPr>
-        <w:spacing w:before="100" w:beforeAutospacing="1" w:after="100" w:afterAutospacing="1" w:line="240" w:lineRule="auto"/>
-        <w:rPr>
-          <w:rFonts w:ascii="Times New Roman" w:eastAsia="Times New Roman" w:hAnsi="Times New Roman" w:cs="Times New Roman"/>
-          <w:b/>
-          <w:bCs/>
-          <w:kern w:val="0"/>
-          <w:sz w:val="32"/>
-          <w:szCs w:val="32"/>
-          <w14:ligatures w14:val="none"/>
-        </w:rPr>
-      </w:pPr>
-    </w:p>
-    <w:p>
-      <w:pPr>
-        <w:spacing w:before="100" w:beforeAutospacing="1" w:after="100" w:afterAutospacing="1" w:line="240" w:lineRule="auto"/>
-        <w:rPr>
-          <w:rFonts w:ascii="Times New Roman" w:eastAsia="Times New Roman" w:hAnsi="Times New Roman" w:cs="Times New Roman"/>
-          <w:b/>
-          <w:bCs/>
-          <w:kern w:val="0"/>
-          <w:sz w:val="32"/>
-          <w:szCs w:val="32"/>
-          <w14:ligatures w14:val="none"/>
-        </w:rPr>
-      </w:pPr>
-    </w:p>
-    <w:p>
-      <w:pPr>
-        <w:spacing w:before="100" w:beforeAutospacing="1" w:after="100" w:afterAutospacing="1" w:line="240" w:lineRule="auto"/>
-        <w:rPr>
-          <w:rFonts w:ascii="Times New Roman" w:eastAsia="Times New Roman" w:hAnsi="Times New Roman" w:cs="Times New Roman"/>
-          <w:b/>
-          <w:bCs/>
-          <w:kern w:val="0"/>
-          <w:sz w:val="32"/>
-          <w:szCs w:val="32"/>
-          <w14:ligatures w14:val="none"/>
-        </w:rPr>
-      </w:pPr>
-    </w:p>
-    <w:p>
-      <w:pPr>
-        <w:spacing w:before="100" w:beforeAutospacing="1" w:after="100" w:afterAutospacing="1" w:line="240" w:lineRule="auto"/>
-        <w:rPr>
-          <w:rFonts w:ascii="Times New Roman" w:eastAsia="Times New Roman" w:hAnsi="Times New Roman" w:cs="Times New Roman"/>
-          <w:b/>
-          <w:bCs/>
-          <w:kern w:val="0"/>
-          <w:sz w:val="32"/>
-          <w:szCs w:val="32"/>
-          <w14:ligatures w14:val="none"/>
-        </w:rPr>
-      </w:pPr>
-    </w:p>
-    <w:p>
-      <w:pPr>
-        <w:spacing w:before="100" w:beforeAutospacing="1" w:after="100" w:afterAutospacing="1" w:line="240" w:lineRule="auto"/>
-        <w:rPr>
-          <w:rFonts w:ascii="Times New Roman" w:eastAsia="Times New Roman" w:hAnsi="Times New Roman" w:cs="Times New Roman"/>
-          <w:b/>
-          <w:bCs/>
-          <w:kern w:val="0"/>
-          <w:sz w:val="32"/>
-          <w:szCs w:val="32"/>
+    </w:p>
+    <w:p>
+      <w:pPr>
+        <w:tabs>
+          <w:tab w:val="left" w:pos="916"/>
+          <w:tab w:val="left" w:pos="1832"/>
+          <w:tab w:val="left" w:pos="2748"/>
+          <w:tab w:val="left" w:pos="3664"/>
+          <w:tab w:val="left" w:pos="4580"/>
+          <w:tab w:val="left" w:pos="5496"/>
+          <w:tab w:val="left" w:pos="6412"/>
+          <w:tab w:val="left" w:pos="7328"/>
+          <w:tab w:val="left" w:pos="8244"/>
+          <w:tab w:val="left" w:pos="9160"/>
+          <w:tab w:val="left" w:pos="10076"/>
+          <w:tab w:val="left" w:pos="10992"/>
+          <w:tab w:val="left" w:pos="11908"/>
+          <w:tab w:val="left" w:pos="12824"/>
+          <w:tab w:val="left" w:pos="13740"/>
+          <w:tab w:val="left" w:pos="14656"/>
+        </w:tabs>
+        <w:spacing w:after="0" w:line="240" w:lineRule="auto"/>
+        <w:rPr>
+          <w:rFonts w:ascii="Courier New" w:eastAsia="Times New Roman" w:hAnsi="Courier New" w:cs="Courier New"/>
+          <w:kern w:val="0"/>
+          <w:sz w:val="34"/>
+          <w:szCs w:val="34"/>
+          <w14:ligatures w14:val="none"/>
+        </w:rPr>
+      </w:pPr>
+    </w:p>
+    <w:p>
+      <w:pPr>
+        <w:tabs>
+          <w:tab w:val="left" w:pos="916"/>
+          <w:tab w:val="left" w:pos="1832"/>
+          <w:tab w:val="left" w:pos="2748"/>
+          <w:tab w:val="left" w:pos="3664"/>
+          <w:tab w:val="left" w:pos="4580"/>
+          <w:tab w:val="left" w:pos="5496"/>
+          <w:tab w:val="left" w:pos="6412"/>
+          <w:tab w:val="left" w:pos="7328"/>
+          <w:tab w:val="left" w:pos="8244"/>
+          <w:tab w:val="left" w:pos="9160"/>
+          <w:tab w:val="left" w:pos="10076"/>
+          <w:tab w:val="left" w:pos="10992"/>
+          <w:tab w:val="left" w:pos="11908"/>
+          <w:tab w:val="left" w:pos="12824"/>
+          <w:tab w:val="left" w:pos="13740"/>
+          <w:tab w:val="left" w:pos="14656"/>
+        </w:tabs>
+        <w:spacing w:after="0" w:line="240" w:lineRule="auto"/>
+        <w:rPr>
+          <w:rFonts w:ascii="Courier New" w:eastAsia="Times New Roman" w:hAnsi="Courier New" w:cs="Courier New"/>
+          <w:kern w:val="0"/>
+          <w:sz w:val="34"/>
+          <w:szCs w:val="34"/>
+          <w14:ligatures w14:val="none"/>
+        </w:rPr>
+      </w:pPr>
+    </w:p>
+    <w:p>
+      <w:pPr>
+        <w:tabs>
+          <w:tab w:val="left" w:pos="916"/>
+          <w:tab w:val="left" w:pos="1832"/>
+          <w:tab w:val="left" w:pos="2748"/>
+          <w:tab w:val="left" w:pos="3664"/>
+          <w:tab w:val="left" w:pos="4580"/>
+          <w:tab w:val="left" w:pos="5496"/>
+          <w:tab w:val="left" w:pos="6412"/>
+          <w:tab w:val="left" w:pos="7328"/>
+          <w:tab w:val="left" w:pos="8244"/>
+          <w:tab w:val="left" w:pos="9160"/>
+          <w:tab w:val="left" w:pos="10076"/>
+          <w:tab w:val="left" w:pos="10992"/>
+          <w:tab w:val="left" w:pos="11908"/>
+          <w:tab w:val="left" w:pos="12824"/>
+          <w:tab w:val="left" w:pos="13740"/>
+          <w:tab w:val="left" w:pos="14656"/>
+        </w:tabs>
+        <w:spacing w:after="0" w:line="240" w:lineRule="auto"/>
+        <w:rPr>
+          <w:rFonts w:ascii="Courier New" w:eastAsia="Times New Roman" w:hAnsi="Courier New" w:cs="Courier New"/>
+          <w:kern w:val="0"/>
+          <w:sz w:val="34"/>
+          <w:szCs w:val="34"/>
           <w14:ligatures w14:val="none"/>
         </w:rPr>
       </w:pPr>

</xml_diff>